<commit_message>
H. Gunderman learning arc added.
</commit_message>
<xml_diff>
--- a/_datamgmt/story_board.docx
+++ b/_datamgmt/story_board.docx
@@ -6,6 +6,11 @@
       <w:pPr>
         <w:pStyle w:val="Textbody"/>
         <w:spacing w:after="0" w:line="331" w:lineRule="auto"/>
+        <w:rPr>
+          <w:rFonts w:ascii="Arial" w:hAnsi="Arial"/>
+          <w:color w:val="000000"/>
+          <w:sz w:val="22"/>
+        </w:rPr>
       </w:pPr>
       <w:bookmarkStart w:id="0" w:name="_GoBack"/>
       <w:bookmarkEnd w:id="0"/>
@@ -297,15 +302,15 @@
           <w:color w:val="000000"/>
           <w:sz w:val="22"/>
         </w:rPr>
-        <w:t>: "Tonight at midnight! We must get started right away! The future we</w:t>
-      </w:r>
-      <w:r>
-        <w:rPr>
-          <w:rFonts w:ascii="Arial" w:hAnsi="Arial"/>
-          <w:color w:val="000000"/>
-          <w:sz w:val="22"/>
-        </w:rPr>
-        <w:t>llness of rebel canine and felines is at stake! Uh… here…"</w:t>
+        <w:t xml:space="preserve">: "Tonight at midnight! We must get started right away! The future </w:t>
+      </w:r>
+      <w:r>
+        <w:rPr>
+          <w:rFonts w:ascii="Arial" w:hAnsi="Arial"/>
+          <w:color w:val="000000"/>
+          <w:sz w:val="22"/>
+        </w:rPr>
+        <w:t>wellness of rebel canine and felines is at stake! Uh… here…"</w:t>
       </w:r>
     </w:p>
     <w:p>
@@ -1179,16 +1184,16 @@
           <w:color w:val="000000"/>
           <w:sz w:val="22"/>
         </w:rPr>
-        <w:t>+ a</w:t>
-      </w:r>
-      <w:r>
-        <w:rPr>
-          <w:rFonts w:ascii="Arial" w:hAnsi="Arial"/>
-          <w:i/>
-          <w:color w:val="000000"/>
-          <w:sz w:val="22"/>
-        </w:rPr>
-        <w:t>ny funder-specific requirements </w:t>
+        <w:t xml:space="preserve">+ </w:t>
+      </w:r>
+      <w:r>
+        <w:rPr>
+          <w:rFonts w:ascii="Arial" w:hAnsi="Arial"/>
+          <w:i/>
+          <w:color w:val="000000"/>
+          <w:sz w:val="22"/>
+        </w:rPr>
+        <w:t>any funder-specific requirements </w:t>
       </w:r>
     </w:p>
     <w:p>
@@ -1248,15 +1253,15 @@
           <w:color w:val="000000"/>
           <w:sz w:val="22"/>
         </w:rPr>
-        <w:t xml:space="preserve">But how can I make the perfect Martini and write a new DMP in time? [wipes sweat off brow] *Sigh*, this whole process is making me want </w:t>
-      </w:r>
-      <w:r>
-        <w:rPr>
-          <w:rFonts w:ascii="Arial" w:hAnsi="Arial"/>
-          <w:color w:val="000000"/>
-          <w:sz w:val="22"/>
-        </w:rPr>
-        <w:t>a double."</w:t>
+        <w:t>But how can I make the perfect Martini and write a new DMP in time? [wipes sweat off brow] *Sigh*, this whole process is making me want</w:t>
+      </w:r>
+      <w:r>
+        <w:rPr>
+          <w:rFonts w:ascii="Arial" w:hAnsi="Arial"/>
+          <w:color w:val="000000"/>
+          <w:sz w:val="22"/>
+        </w:rPr>
+        <w:t xml:space="preserve"> a double."</w:t>
       </w:r>
     </w:p>
     <w:p>
@@ -1362,15 +1367,15 @@
           <w:color w:val="000000"/>
           <w:sz w:val="22"/>
         </w:rPr>
-        <w:t>“Yes, yes I know, the best iBone and protection plan money can buy. Drink up young pup... and let me tell you some stories... wh</w:t>
-      </w:r>
-      <w:r>
-        <w:rPr>
-          <w:rFonts w:ascii="Arial" w:hAnsi="Arial"/>
-          <w:color w:val="000000"/>
-          <w:sz w:val="22"/>
-        </w:rPr>
-        <w:t>at could go wrong indeed!"</w:t>
+        <w:t>“Yes, yes I know, the best iBone and protection plan money can buy. Drink up young pup... and let me tell you some stories... w</w:t>
+      </w:r>
+      <w:r>
+        <w:rPr>
+          <w:rFonts w:ascii="Arial" w:hAnsi="Arial"/>
+          <w:color w:val="000000"/>
+          <w:sz w:val="22"/>
+        </w:rPr>
+        <w:t>hat could go wrong indeed!"</w:t>
       </w:r>
     </w:p>
     <w:p>
@@ -1464,7 +1469,7 @@
           <w:color w:val="000000"/>
           <w:sz w:val="22"/>
         </w:rPr>
-        <w:t xml:space="preserve">[Someone steals all the data once it is collected and ruins StatCat’s career (lesson - data security in data storage, access restrictions) (maybe the storyline </w:t>
+        <w:t>[Someone steals all the data once it is collected and ruins StatCat’s career (lesson - data security in data storage, access restrictions) (maybe the storyline</w:t>
       </w:r>
       <w:r>
         <w:rPr>
@@ -1474,53 +1479,53 @@
           <w:color w:val="000000"/>
           <w:sz w:val="22"/>
         </w:rPr>
-        <w:t>here is that someone distracts the pheasant that is guarding the data?]</w:t>
-      </w:r>
-    </w:p>
-    <w:p>
-      <w:pPr>
-        <w:pStyle w:val="Textbody"/>
-        <w:spacing w:after="0" w:line="331" w:lineRule="auto"/>
-        <w:rPr>
-          <w:rFonts w:ascii="Arial" w:hAnsi="Arial"/>
-          <w:color w:val="000000"/>
-          <w:sz w:val="22"/>
-        </w:rPr>
-      </w:pPr>
-    </w:p>
-    <w:p>
-      <w:pPr>
-        <w:pStyle w:val="Textbody"/>
-        <w:spacing w:after="0" w:line="331" w:lineRule="auto"/>
-        <w:rPr>
-          <w:rFonts w:ascii="Arial" w:hAnsi="Arial"/>
-          <w:color w:val="000000"/>
-          <w:sz w:val="22"/>
-        </w:rPr>
-      </w:pPr>
-      <w:r>
-        <w:rPr>
-          <w:rFonts w:ascii="Arial" w:hAnsi="Arial"/>
-          <w:color w:val="000000"/>
-          <w:sz w:val="22"/>
-        </w:rPr>
-        <w:t>Commercial for either Trix(like) or Lucky Charms(like) or McDonalds(like) ad featuring DataDog as a clown or kid with only one copy of important data on a floppy disc she is hurriedly</w:t>
-      </w:r>
-      <w:r>
-        <w:rPr>
-          <w:rFonts w:ascii="Arial" w:hAnsi="Arial"/>
-          <w:color w:val="000000"/>
-          <w:sz w:val="22"/>
-        </w:rPr>
-        <w:t xml:space="preserve"> trying to deliver that StatCat as a "Hamburglar" or crazy cat trying to steal the floppy disc. While chasing DataDog, she falls into a hole, the floppy disc (in true cartoon form), hovers in the air over the pit, StatCat snags it and runs off... the data </w:t>
-      </w:r>
-      <w:r>
-        <w:rPr>
-          <w:rFonts w:ascii="Arial" w:hAnsi="Arial"/>
-          <w:color w:val="000000"/>
-          <w:sz w:val="22"/>
-        </w:rPr>
-        <w:t>lost forever.</w:t>
+        <w:t xml:space="preserve"> here is that someone distracts the pheasant that is guarding the data?]</w:t>
+      </w:r>
+    </w:p>
+    <w:p>
+      <w:pPr>
+        <w:pStyle w:val="Textbody"/>
+        <w:spacing w:after="0" w:line="331" w:lineRule="auto"/>
+        <w:rPr>
+          <w:rFonts w:ascii="Arial" w:hAnsi="Arial"/>
+          <w:color w:val="000000"/>
+          <w:sz w:val="22"/>
+        </w:rPr>
+      </w:pPr>
+    </w:p>
+    <w:p>
+      <w:pPr>
+        <w:pStyle w:val="Textbody"/>
+        <w:spacing w:after="0" w:line="331" w:lineRule="auto"/>
+        <w:rPr>
+          <w:rFonts w:ascii="Arial" w:hAnsi="Arial"/>
+          <w:color w:val="000000"/>
+          <w:sz w:val="22"/>
+        </w:rPr>
+      </w:pPr>
+      <w:r>
+        <w:rPr>
+          <w:rFonts w:ascii="Arial" w:hAnsi="Arial"/>
+          <w:color w:val="000000"/>
+          <w:sz w:val="22"/>
+        </w:rPr>
+        <w:t xml:space="preserve">Commercial for either Trix(like) or Lucky Charms(like) or McDonalds(like) ad featuring DataDog as a clown or kid with only one copy of important data on a floppy disc she is </w:t>
+      </w:r>
+      <w:r>
+        <w:rPr>
+          <w:rFonts w:ascii="Arial" w:hAnsi="Arial"/>
+          <w:color w:val="000000"/>
+          <w:sz w:val="22"/>
+        </w:rPr>
+        <w:t xml:space="preserve">hurriedly trying to deliver that StatCat as a "Hamburglar" or crazy cat trying to steal the floppy disc. While chasing DataDog, she falls into a hole, the floppy disc (in true cartoon form), hovers in the air over the pit, StatCat snags it and runs off... </w:t>
+      </w:r>
+      <w:r>
+        <w:rPr>
+          <w:rFonts w:ascii="Arial" w:hAnsi="Arial"/>
+          <w:color w:val="000000"/>
+          <w:sz w:val="22"/>
+        </w:rPr>
+        <w:t>the data lost forever.</w:t>
       </w:r>
     </w:p>
     <w:p>
@@ -1601,6 +1606,50 @@
         <w:spacing w:after="0" w:line="331" w:lineRule="auto"/>
         <w:rPr>
           <w:rFonts w:ascii="Arial" w:hAnsi="Arial"/>
+          <w:b/>
+          <w:bCs/>
+          <w:color w:val="000000"/>
+          <w:sz w:val="22"/>
+        </w:rPr>
+      </w:pPr>
+      <w:r>
+        <w:rPr>
+          <w:rFonts w:ascii="Arial" w:hAnsi="Arial"/>
+          <w:b/>
+          <w:bCs/>
+          <w:color w:val="000000"/>
+          <w:sz w:val="22"/>
+        </w:rPr>
+        <w:t>[Learning experience/panel – “Ma</w:t>
+      </w:r>
+      <w:r>
+        <w:rPr>
+          <w:rFonts w:ascii="Arial" w:hAnsi="Arial"/>
+          <w:b/>
+          <w:bCs/>
+          <w:color w:val="000000"/>
+          <w:sz w:val="22"/>
+        </w:rPr>
+        <w:t>ke sure you set clear boundaries around who should, and shouldn’t have access to your data. Make sure the data is saved in secure locations, and in your DMP, document these access regulations!]”</w:t>
+      </w:r>
+    </w:p>
+    <w:p>
+      <w:pPr>
+        <w:pStyle w:val="Textbody"/>
+        <w:spacing w:after="0" w:line="331" w:lineRule="auto"/>
+        <w:rPr>
+          <w:rFonts w:ascii="Arial" w:hAnsi="Arial"/>
+          <w:color w:val="000000"/>
+          <w:sz w:val="22"/>
+        </w:rPr>
+      </w:pPr>
+    </w:p>
+    <w:p>
+      <w:pPr>
+        <w:pStyle w:val="Textbody"/>
+        <w:spacing w:after="0" w:line="331" w:lineRule="auto"/>
+        <w:rPr>
+          <w:rFonts w:ascii="Arial" w:hAnsi="Arial"/>
           <w:color w:val="000000"/>
           <w:sz w:val="22"/>
         </w:rPr>
@@ -1671,15 +1720,15 @@
           <w:color w:val="000000"/>
           <w:sz w:val="22"/>
         </w:rPr>
-        <w:t>[</w:t>
-      </w:r>
-      <w:r>
-        <w:rPr>
-          <w:rFonts w:ascii="Arial" w:hAnsi="Arial"/>
-          <w:color w:val="000000"/>
-          <w:sz w:val="22"/>
-        </w:rPr>
-        <w:t>The National Institutes for Cat and Dog Health realizes that StatCat didn’t follow his DMP during the research, and revokes his grant, and fears he is fired and shamed]</w:t>
+        <w:t>[The National Instit</w:t>
+      </w:r>
+      <w:r>
+        <w:rPr>
+          <w:rFonts w:ascii="Arial" w:hAnsi="Arial"/>
+          <w:color w:val="000000"/>
+          <w:sz w:val="22"/>
+        </w:rPr>
+        <w:t>utes for Cat and Dog Health realizes that StatCat didn’t follow his DMP during the research, and revokes his grant, and fears he is fired and shamed]</w:t>
       </w:r>
     </w:p>
     <w:p>
@@ -1739,15 +1788,15 @@
           <w:color w:val="000000"/>
           <w:sz w:val="22"/>
         </w:rPr>
-        <w:t xml:space="preserve">StatCat: "Did I ever tell you about the time I failed to follow my DMP? </w:t>
-      </w:r>
-      <w:r>
-        <w:rPr>
-          <w:rFonts w:ascii="Arial" w:hAnsi="Arial"/>
-          <w:color w:val="000000"/>
-          <w:sz w:val="22"/>
-        </w:rPr>
-        <w:t>You were but an eager underclassman, still wet behind her puppy ears."</w:t>
+        <w:t>StatCat: "Did I ever tell you about the time I failed to follow my DMP? You were but an eag</w:t>
+      </w:r>
+      <w:r>
+        <w:rPr>
+          <w:rFonts w:ascii="Arial" w:hAnsi="Arial"/>
+          <w:color w:val="000000"/>
+          <w:sz w:val="22"/>
+        </w:rPr>
+        <w:t>er underclassman, still wet behind her puppy ears."</w:t>
       </w:r>
     </w:p>
     <w:p>
@@ -1807,15 +1856,15 @@
           <w:color w:val="000000"/>
           <w:sz w:val="22"/>
         </w:rPr>
-        <w:t>Gets called into a hearing at Empire U., fearing bein</w:t>
-      </w:r>
-      <w:r>
-        <w:rPr>
-          <w:rFonts w:ascii="Arial" w:hAnsi="Arial"/>
-          <w:color w:val="000000"/>
-          <w:sz w:val="22"/>
-        </w:rPr>
-        <w:t>g fired, losing his grant or being strangled by Dart Nadir.</w:t>
+        <w:t>Gets called into a hearing at Empire U., fearing being fired, losing his</w:t>
+      </w:r>
+      <w:r>
+        <w:rPr>
+          <w:rFonts w:ascii="Arial" w:hAnsi="Arial"/>
+          <w:color w:val="000000"/>
+          <w:sz w:val="22"/>
+        </w:rPr>
+        <w:t xml:space="preserve"> grant or being strangled by Dart Nadir.</w:t>
       </w:r>
     </w:p>
     <w:p>
@@ -1875,15 +1924,41 @@
           <w:color w:val="000000"/>
           <w:sz w:val="22"/>
         </w:rPr>
-        <w:t xml:space="preserve">StatCat: "All things considered... I got off easy, </w:t>
-      </w:r>
-      <w:r>
-        <w:rPr>
-          <w:rFonts w:ascii="Arial" w:hAnsi="Arial"/>
-          <w:color w:val="000000"/>
-          <w:sz w:val="22"/>
-        </w:rPr>
-        <w:t>don't ya know."</w:t>
+        <w:t>StatCat: "All things considered... I got off easy, don't ya know."</w:t>
+      </w:r>
+    </w:p>
+    <w:p>
+      <w:pPr>
+        <w:pStyle w:val="Textbody"/>
+        <w:spacing w:after="0" w:line="331" w:lineRule="auto"/>
+        <w:rPr>
+          <w:rFonts w:ascii="Arial" w:hAnsi="Arial"/>
+          <w:color w:val="000000"/>
+          <w:sz w:val="22"/>
+        </w:rPr>
+      </w:pPr>
+    </w:p>
+    <w:p>
+      <w:pPr>
+        <w:pStyle w:val="Textbody"/>
+        <w:spacing w:after="0" w:line="331" w:lineRule="auto"/>
+        <w:rPr>
+          <w:rFonts w:ascii="Arial" w:hAnsi="Arial"/>
+          <w:b/>
+          <w:bCs/>
+          <w:color w:val="000000"/>
+          <w:sz w:val="22"/>
+        </w:rPr>
+      </w:pPr>
+      <w:r>
+        <w:rPr>
+          <w:rFonts w:ascii="Arial" w:hAnsi="Arial"/>
+          <w:b/>
+          <w:bCs/>
+          <w:color w:val="000000"/>
+          <w:sz w:val="22"/>
+        </w:rPr>
+        <w:t>[Learning experience/panel – “you should make sure that you are doing what you say you will do in the DMP – if plans change, update your DMP!”</w:t>
       </w:r>
     </w:p>
     <w:p>
@@ -1973,45 +2048,54 @@
           <w:color w:val="000000"/>
           <w:sz w:val="22"/>
         </w:rPr>
-        <w:t>[The computer spontaneously combusts and all the data is lost (and StatCat didn’t backup the data!) (lesson - backup your data! Keep multiple copies!)]</w:t>
-      </w:r>
-    </w:p>
-    <w:p>
-      <w:pPr>
-        <w:pStyle w:val="Textbody"/>
-        <w:spacing w:after="0" w:line="331" w:lineRule="auto"/>
-        <w:rPr>
-          <w:rFonts w:ascii="Arial" w:hAnsi="Arial"/>
-          <w:color w:val="000000"/>
-          <w:sz w:val="22"/>
-        </w:rPr>
-      </w:pPr>
-    </w:p>
-    <w:p>
-      <w:pPr>
-        <w:pStyle w:val="Textbody"/>
-        <w:spacing w:after="0" w:line="331" w:lineRule="auto"/>
-        <w:rPr>
-          <w:rFonts w:ascii="Arial" w:hAnsi="Arial"/>
-          <w:color w:val="000000"/>
-          <w:sz w:val="22"/>
-        </w:rPr>
-      </w:pPr>
-      <w:r>
-        <w:rPr>
-          <w:rFonts w:ascii="Arial" w:hAnsi="Arial"/>
-          <w:color w:val="000000"/>
-          <w:sz w:val="22"/>
-        </w:rPr>
-        <w:t xml:space="preserve">Full on space battle in </w:t>
-      </w:r>
-      <w:r>
-        <w:rPr>
-          <w:rFonts w:ascii="Arial" w:hAnsi="Arial"/>
-          <w:color w:val="000000"/>
-          <w:sz w:val="22"/>
-        </w:rPr>
-        <w:t>which they are flying a spaceship in a deadly battle, they are carrying the one robot with the data/plans on it (satire on Star Wars R2D2 with Leia's message)</w:t>
+        <w:lastRenderedPageBreak/>
+        <w:t xml:space="preserve">[The computer spontaneously combusts and all the data </w:t>
+      </w:r>
+      <w:r>
+        <w:rPr>
+          <w:rFonts w:ascii="Arial" w:hAnsi="Arial"/>
+          <w:color w:val="000000"/>
+          <w:sz w:val="22"/>
+        </w:rPr>
+        <w:t>is lost (and StatCat didn’t backup the data!) (lesson - backup your data! Keep multiple copies!)]</w:t>
+      </w:r>
+    </w:p>
+    <w:p>
+      <w:pPr>
+        <w:pStyle w:val="Textbody"/>
+        <w:spacing w:after="0" w:line="331" w:lineRule="auto"/>
+        <w:rPr>
+          <w:rFonts w:ascii="Arial" w:hAnsi="Arial"/>
+          <w:color w:val="000000"/>
+          <w:sz w:val="22"/>
+        </w:rPr>
+      </w:pPr>
+    </w:p>
+    <w:p>
+      <w:pPr>
+        <w:pStyle w:val="Textbody"/>
+        <w:spacing w:after="0" w:line="331" w:lineRule="auto"/>
+        <w:rPr>
+          <w:rFonts w:ascii="Arial" w:hAnsi="Arial"/>
+          <w:color w:val="000000"/>
+          <w:sz w:val="22"/>
+        </w:rPr>
+      </w:pPr>
+      <w:r>
+        <w:rPr>
+          <w:rFonts w:ascii="Arial" w:hAnsi="Arial"/>
+          <w:color w:val="000000"/>
+          <w:sz w:val="22"/>
+        </w:rPr>
+        <w:t xml:space="preserve">Full on space battle in which they are flying a spaceship in a deadly battle, they are carrying the one robot with the data/plans on it (satire on Star Wars </w:t>
+      </w:r>
+      <w:r>
+        <w:rPr>
+          <w:rFonts w:ascii="Arial" w:hAnsi="Arial"/>
+          <w:color w:val="000000"/>
+          <w:sz w:val="22"/>
+        </w:rPr>
+        <w:t>R2D2 with Leia's message)</w:t>
       </w:r>
     </w:p>
     <w:p>
@@ -2071,15 +2155,7 @@
           <w:color w:val="000000"/>
           <w:sz w:val="22"/>
         </w:rPr>
-        <w:t>Final shot of StatCat and DataDog floating through space, cl</w:t>
-      </w:r>
-      <w:r>
-        <w:rPr>
-          <w:rFonts w:ascii="Arial" w:hAnsi="Arial"/>
-          <w:color w:val="000000"/>
-          <w:sz w:val="22"/>
-        </w:rPr>
-        <w:t>inging to a bit of debris while bits of the robot float by.</w:t>
+        <w:t>Final shot of StatCat and DataDog floating through space, clinging to a bit of debris while bits of the robot float by.</w:t>
       </w:r>
     </w:p>
     <w:p>
@@ -2127,6 +2203,43 @@
       <w:pPr>
         <w:pStyle w:val="Textbody"/>
         <w:spacing w:after="0" w:line="331" w:lineRule="auto"/>
+      </w:pPr>
+      <w:r>
+        <w:rPr>
+          <w:rFonts w:ascii="Arial" w:hAnsi="Arial"/>
+          <w:b/>
+          <w:bCs/>
+          <w:color w:val="000000"/>
+          <w:sz w:val="22"/>
+        </w:rPr>
+        <w:t>[Learning experience/panel – “it’s a</w:t>
+      </w:r>
+      <w:r>
+        <w:rPr>
+          <w:rFonts w:ascii="Arial" w:hAnsi="Arial"/>
+          <w:b/>
+          <w:bCs/>
+          <w:color w:val="000000"/>
+          <w:sz w:val="22"/>
+        </w:rPr>
+        <w:t xml:space="preserve"> good idea to follow the 3-2-1 technique for backing up your data: make sure you have at least three copies, in two different storage formats, with one copy saved in the cloud!”]</w:t>
+      </w:r>
+    </w:p>
+    <w:p>
+      <w:pPr>
+        <w:pStyle w:val="Textbody"/>
+        <w:spacing w:after="0" w:line="331" w:lineRule="auto"/>
+        <w:rPr>
+          <w:rFonts w:ascii="Arial" w:hAnsi="Arial"/>
+          <w:color w:val="000000"/>
+          <w:sz w:val="22"/>
+        </w:rPr>
+      </w:pPr>
+    </w:p>
+    <w:p>
+      <w:pPr>
+        <w:pStyle w:val="Textbody"/>
+        <w:spacing w:after="0" w:line="331" w:lineRule="auto"/>
         <w:rPr>
           <w:rFonts w:ascii="Arial" w:hAnsi="Arial"/>
           <w:color w:val="000000"/>
@@ -2169,53 +2282,53 @@
           <w:color w:val="000000"/>
           <w:sz w:val="22"/>
         </w:rPr>
-        <w:t>[DataDog goes to analyze the data and realizes that none of it is findable and readable since StatCat used awful filenames that aren’t helpful, su</w:t>
-      </w:r>
-      <w:r>
-        <w:rPr>
-          <w:rFonts w:ascii="Arial" w:hAnsi="Arial"/>
-          <w:color w:val="000000"/>
-          <w:sz w:val="22"/>
-        </w:rPr>
-        <w:t>ch as “StatCat 1.csv”, “file-3.csv”, “this file has data.csv”, “cat food 4.csv”, etc.]</w:t>
-      </w:r>
-    </w:p>
-    <w:p>
-      <w:pPr>
-        <w:pStyle w:val="Textbody"/>
-        <w:spacing w:after="0" w:line="331" w:lineRule="auto"/>
-        <w:rPr>
-          <w:rFonts w:ascii="Arial" w:hAnsi="Arial"/>
-          <w:color w:val="000000"/>
-          <w:sz w:val="22"/>
-        </w:rPr>
-      </w:pPr>
-    </w:p>
-    <w:p>
-      <w:pPr>
-        <w:pStyle w:val="Textbody"/>
-        <w:spacing w:after="0" w:line="331" w:lineRule="auto"/>
-        <w:rPr>
-          <w:rFonts w:ascii="Arial" w:hAnsi="Arial"/>
-          <w:color w:val="000000"/>
-          <w:sz w:val="22"/>
-        </w:rPr>
-      </w:pPr>
-      <w:r>
-        <w:rPr>
-          <w:rFonts w:ascii="Arial" w:hAnsi="Arial"/>
-          <w:color w:val="000000"/>
-          <w:sz w:val="22"/>
-        </w:rPr>
-        <w:t>In this story they safely arrive at the delivery rendezvous after great dangers, but when they go to get the information out of the bot, but the C3P0-like bot cannot un</w:t>
-      </w:r>
-      <w:r>
-        <w:rPr>
-          <w:rFonts w:ascii="Arial" w:hAnsi="Arial"/>
-          <w:color w:val="000000"/>
-          <w:sz w:val="22"/>
-        </w:rPr>
-        <w:t>derstand the language of the robot.</w:t>
+        <w:t xml:space="preserve">[DataDog goes to analyze the data and realizes that none of it </w:t>
+      </w:r>
+      <w:r>
+        <w:rPr>
+          <w:rFonts w:ascii="Arial" w:hAnsi="Arial"/>
+          <w:color w:val="000000"/>
+          <w:sz w:val="22"/>
+        </w:rPr>
+        <w:t>is findable and readable since StatCat used awful filenames that aren’t helpful, such as “StatCat 1.csv”, “file-3.csv”, “this file has data.csv”, “cat food 4.csv”, etc.]</w:t>
+      </w:r>
+    </w:p>
+    <w:p>
+      <w:pPr>
+        <w:pStyle w:val="Textbody"/>
+        <w:spacing w:after="0" w:line="331" w:lineRule="auto"/>
+        <w:rPr>
+          <w:rFonts w:ascii="Arial" w:hAnsi="Arial"/>
+          <w:color w:val="000000"/>
+          <w:sz w:val="22"/>
+        </w:rPr>
+      </w:pPr>
+    </w:p>
+    <w:p>
+      <w:pPr>
+        <w:pStyle w:val="Textbody"/>
+        <w:spacing w:after="0" w:line="331" w:lineRule="auto"/>
+        <w:rPr>
+          <w:rFonts w:ascii="Arial" w:hAnsi="Arial"/>
+          <w:color w:val="000000"/>
+          <w:sz w:val="22"/>
+        </w:rPr>
+      </w:pPr>
+      <w:r>
+        <w:rPr>
+          <w:rFonts w:ascii="Arial" w:hAnsi="Arial"/>
+          <w:color w:val="000000"/>
+          <w:sz w:val="22"/>
+        </w:rPr>
+        <w:t xml:space="preserve">In this story they safely arrive at the delivery rendezvous after great dangers, but </w:t>
+      </w:r>
+      <w:r>
+        <w:rPr>
+          <w:rFonts w:ascii="Arial" w:hAnsi="Arial"/>
+          <w:color w:val="000000"/>
+          <w:sz w:val="22"/>
+        </w:rPr>
+        <w:t>when they go to get the information out of the bot, but the C3P0-like bot cannot understand the language of the robot.</w:t>
       </w:r>
     </w:p>
     <w:p>
@@ -2254,10 +2367,55 @@
         <w:spacing w:after="0" w:line="331" w:lineRule="auto"/>
         <w:rPr>
           <w:rFonts w:ascii="Arial" w:hAnsi="Arial"/>
-          <w:color w:val="000000"/>
-          <w:sz w:val="22"/>
-        </w:rPr>
-      </w:pPr>
+          <w:b/>
+          <w:bCs/>
+          <w:color w:val="000000"/>
+          <w:sz w:val="22"/>
+        </w:rPr>
+      </w:pPr>
+    </w:p>
+    <w:p>
+      <w:pPr>
+        <w:pStyle w:val="Textbody"/>
+        <w:spacing w:after="0" w:line="331" w:lineRule="auto"/>
+        <w:rPr>
+          <w:rFonts w:ascii="Arial" w:hAnsi="Arial"/>
+          <w:b/>
+          <w:bCs/>
+          <w:color w:val="000000"/>
+          <w:sz w:val="22"/>
+        </w:rPr>
+      </w:pPr>
+      <w:r>
+        <w:rPr>
+          <w:rFonts w:ascii="Arial" w:hAnsi="Arial"/>
+          <w:b/>
+          <w:bCs/>
+          <w:color w:val="000000"/>
+          <w:sz w:val="22"/>
+        </w:rPr>
+        <w:t xml:space="preserve">[Learning experience/panel – “Make sure you use a </w:t>
+      </w:r>
+      <w:r>
+        <w:rPr>
+          <w:rFonts w:ascii="Arial" w:hAnsi="Arial"/>
+          <w:b/>
+          <w:bCs/>
+          <w:color w:val="000000"/>
+          <w:sz w:val="22"/>
+        </w:rPr>
+        <w:t>consistent filenaming scheme in your research, making sure that your filenames are recognizable and give important context about what is in the file. Taking the time to use consistent and helpful filenames now will save you time later by making it easier a</w:t>
+      </w:r>
+      <w:r>
+        <w:rPr>
+          <w:rFonts w:ascii="Arial" w:hAnsi="Arial"/>
+          <w:b/>
+          <w:bCs/>
+          <w:color w:val="000000"/>
+          <w:sz w:val="22"/>
+        </w:rPr>
+        <w:t>nd quicker to navigate your files!”]</w:t>
+      </w:r>
     </w:p>
     <w:p>
       <w:pPr>
@@ -2316,121 +2474,114 @@
           <w:color w:val="000000"/>
           <w:sz w:val="22"/>
         </w:rPr>
-        <w:t>[StatCat ends up getting sued and put on trial in front of a grand jury because he broke into cats’ homes and surveyed wha</w:t>
-      </w:r>
-      <w:r>
-        <w:rPr>
-          <w:rFonts w:ascii="Arial" w:hAnsi="Arial"/>
-          <w:color w:val="000000"/>
-          <w:sz w:val="22"/>
-        </w:rPr>
-        <w:t>t cat food they were eating (lesson - make sure you have the right approval to collect data ethically]</w:t>
-      </w:r>
-    </w:p>
-    <w:p>
-      <w:pPr>
-        <w:pStyle w:val="Textbody"/>
-        <w:spacing w:after="0" w:line="331" w:lineRule="auto"/>
-        <w:rPr>
-          <w:rFonts w:ascii="Arial" w:hAnsi="Arial"/>
-          <w:color w:val="000000"/>
-          <w:sz w:val="22"/>
-        </w:rPr>
-      </w:pPr>
-    </w:p>
-    <w:p>
-      <w:pPr>
-        <w:pStyle w:val="Textbody"/>
-        <w:spacing w:after="0" w:line="331" w:lineRule="auto"/>
-        <w:rPr>
-          <w:rFonts w:ascii="Arial" w:hAnsi="Arial"/>
-          <w:color w:val="000000"/>
-          <w:sz w:val="22"/>
-        </w:rPr>
-      </w:pPr>
-      <w:r>
-        <w:rPr>
-          <w:rFonts w:ascii="Arial" w:hAnsi="Arial"/>
-          <w:color w:val="000000"/>
-          <w:sz w:val="22"/>
-        </w:rPr>
-        <w:t xml:space="preserve">Perhaps we could set this in a Jabba the Hut-like situation, being led through his cavernous danger-filled lair, in which they being brought in chains </w:t>
-      </w:r>
-      <w:r>
-        <w:rPr>
-          <w:rFonts w:ascii="Arial" w:hAnsi="Arial"/>
-          <w:color w:val="000000"/>
-          <w:sz w:val="22"/>
-        </w:rPr>
-        <w:t>before this terrifying alien and he reads them the riot act.</w:t>
-      </w:r>
-    </w:p>
-    <w:p>
-      <w:pPr>
-        <w:pStyle w:val="Textbody"/>
-        <w:spacing w:after="0" w:line="331" w:lineRule="auto"/>
-        <w:rPr>
-          <w:rFonts w:ascii="Arial" w:hAnsi="Arial"/>
-          <w:color w:val="000000"/>
-          <w:sz w:val="22"/>
-        </w:rPr>
-      </w:pPr>
-    </w:p>
-    <w:p>
-      <w:pPr>
-        <w:pStyle w:val="Textbody"/>
-        <w:spacing w:after="0" w:line="331" w:lineRule="auto"/>
-        <w:rPr>
-          <w:rFonts w:ascii="Arial" w:hAnsi="Arial"/>
-          <w:color w:val="000000"/>
-          <w:sz w:val="22"/>
-        </w:rPr>
-      </w:pPr>
-      <w:r>
-        <w:rPr>
-          <w:rFonts w:ascii="Arial" w:hAnsi="Arial"/>
-          <w:color w:val="000000"/>
-          <w:sz w:val="22"/>
-        </w:rPr>
-        <w:t>THIS ONE IS NOT YET VERY GOOD AND NEEDS WORK.</w:t>
-      </w:r>
-    </w:p>
-    <w:p>
-      <w:pPr>
-        <w:pStyle w:val="Textbody"/>
-        <w:spacing w:after="0" w:line="331" w:lineRule="auto"/>
-        <w:rPr>
-          <w:rFonts w:ascii="Arial" w:hAnsi="Arial"/>
-          <w:color w:val="000000"/>
-          <w:sz w:val="22"/>
-        </w:rPr>
-      </w:pPr>
-    </w:p>
-    <w:p>
-      <w:pPr>
-        <w:pStyle w:val="Textbody"/>
-        <w:spacing w:after="0" w:line="331" w:lineRule="auto"/>
-        <w:rPr>
-          <w:rFonts w:ascii="Arial" w:hAnsi="Arial"/>
-          <w:color w:val="000000"/>
-          <w:sz w:val="22"/>
-        </w:rPr>
-      </w:pPr>
-      <w:r>
-        <w:rPr>
-          <w:rFonts w:ascii="Arial" w:hAnsi="Arial"/>
-          <w:color w:val="000000"/>
-          <w:sz w:val="22"/>
-        </w:rPr>
-        <w:t>FINAL panel, the two of them back in Obi-Wan's hut... DataDog looks terrified by all these possible disasters. She packs up and starts out the doo</w:t>
-      </w:r>
-      <w:r>
-        <w:rPr>
-          <w:rFonts w:ascii="Arial" w:hAnsi="Arial"/>
-          <w:color w:val="000000"/>
-          <w:sz w:val="22"/>
-        </w:rPr>
-        <w:t>r.</w:t>
+        <w:t>[StatCat ends up getting sued and put on trial in front of a grand jury because he broke into cats’ homes and surveyed what cat food they were eating (lesson - make sure you have the right approval to coll</w:t>
+      </w:r>
+      <w:r>
+        <w:rPr>
+          <w:rFonts w:ascii="Arial" w:hAnsi="Arial"/>
+          <w:color w:val="000000"/>
+          <w:sz w:val="22"/>
+        </w:rPr>
+        <w:t>ect data ethically]</w:t>
+      </w:r>
+    </w:p>
+    <w:p>
+      <w:pPr>
+        <w:pStyle w:val="Textbody"/>
+        <w:spacing w:after="0" w:line="331" w:lineRule="auto"/>
+        <w:rPr>
+          <w:rFonts w:ascii="Arial" w:hAnsi="Arial"/>
+          <w:color w:val="000000"/>
+          <w:sz w:val="22"/>
+        </w:rPr>
+      </w:pPr>
+    </w:p>
+    <w:p>
+      <w:pPr>
+        <w:pStyle w:val="Textbody"/>
+        <w:spacing w:after="0" w:line="331" w:lineRule="auto"/>
+        <w:rPr>
+          <w:rFonts w:ascii="Arial" w:hAnsi="Arial"/>
+          <w:color w:val="000000"/>
+          <w:sz w:val="22"/>
+        </w:rPr>
+      </w:pPr>
+      <w:r>
+        <w:rPr>
+          <w:rFonts w:ascii="Arial" w:hAnsi="Arial"/>
+          <w:color w:val="000000"/>
+          <w:sz w:val="22"/>
+        </w:rPr>
+        <w:lastRenderedPageBreak/>
+        <w:t>Perhaps we could set this in a Jabba the Hut-like situation, being led through his cavernous danger-filled lair, in which they being brought in chains before this terrifying alien and he reads them the riot act.</w:t>
+      </w:r>
+    </w:p>
+    <w:p>
+      <w:pPr>
+        <w:pStyle w:val="Textbody"/>
+        <w:spacing w:after="0" w:line="331" w:lineRule="auto"/>
+        <w:rPr>
+          <w:rFonts w:ascii="Arial" w:hAnsi="Arial"/>
+          <w:color w:val="000000"/>
+          <w:sz w:val="22"/>
+        </w:rPr>
+      </w:pPr>
+    </w:p>
+    <w:p>
+      <w:pPr>
+        <w:pStyle w:val="Textbody"/>
+        <w:spacing w:after="0" w:line="331" w:lineRule="auto"/>
+        <w:rPr>
+          <w:rFonts w:ascii="Arial" w:hAnsi="Arial"/>
+          <w:color w:val="000000"/>
+          <w:sz w:val="22"/>
+        </w:rPr>
+      </w:pPr>
+      <w:r>
+        <w:rPr>
+          <w:rFonts w:ascii="Arial" w:hAnsi="Arial"/>
+          <w:color w:val="000000"/>
+          <w:sz w:val="22"/>
+        </w:rPr>
+        <w:t>THIS ONE IS NOT YET V</w:t>
+      </w:r>
+      <w:r>
+        <w:rPr>
+          <w:rFonts w:ascii="Arial" w:hAnsi="Arial"/>
+          <w:color w:val="000000"/>
+          <w:sz w:val="22"/>
+        </w:rPr>
+        <w:t>ERY GOOD AND NEEDS WORK.</w:t>
+      </w:r>
+    </w:p>
+    <w:p>
+      <w:pPr>
+        <w:pStyle w:val="Textbody"/>
+        <w:spacing w:after="0" w:line="331" w:lineRule="auto"/>
+        <w:rPr>
+          <w:rFonts w:ascii="Arial" w:hAnsi="Arial"/>
+          <w:color w:val="000000"/>
+          <w:sz w:val="22"/>
+        </w:rPr>
+      </w:pPr>
+    </w:p>
+    <w:p>
+      <w:pPr>
+        <w:pStyle w:val="Textbody"/>
+        <w:spacing w:after="0" w:line="331" w:lineRule="auto"/>
+        <w:rPr>
+          <w:rFonts w:ascii="Arial" w:hAnsi="Arial"/>
+          <w:color w:val="000000"/>
+          <w:sz w:val="22"/>
+        </w:rPr>
+      </w:pPr>
+      <w:r>
+        <w:rPr>
+          <w:rFonts w:ascii="Arial" w:hAnsi="Arial"/>
+          <w:color w:val="000000"/>
+          <w:sz w:val="22"/>
+        </w:rPr>
+        <w:t>FINAL panel, the two of them back in Obi-Wan's hut... DataDog looks terrified by all these possible disasters. She packs up and starts out the door.</w:t>
       </w:r>
     </w:p>
     <w:p>
@@ -2490,7 +2641,15 @@
           <w:color w:val="000000"/>
           <w:sz w:val="22"/>
         </w:rPr>
-        <w:t>DataDog: The heck with all this... I'm goin' back to the farm!"</w:t>
+        <w:t>DataDog: The heck with all this... I'm</w:t>
+      </w:r>
+      <w:r>
+        <w:rPr>
+          <w:rFonts w:ascii="Arial" w:hAnsi="Arial"/>
+          <w:color w:val="000000"/>
+          <w:sz w:val="22"/>
+        </w:rPr>
+        <w:t xml:space="preserve"> goin' back to the farm!"</w:t>
       </w:r>
     </w:p>
     <w:p>
@@ -2521,6 +2680,50 @@
           <w:sz w:val="22"/>
         </w:rPr>
         <w:t>StatCat: "May the Nip be with you."</w:t>
+      </w:r>
+    </w:p>
+    <w:p>
+      <w:pPr>
+        <w:pStyle w:val="Textbody"/>
+        <w:spacing w:after="0" w:line="331" w:lineRule="auto"/>
+        <w:rPr>
+          <w:rFonts w:ascii="Arial" w:hAnsi="Arial"/>
+          <w:color w:val="000000"/>
+          <w:sz w:val="22"/>
+        </w:rPr>
+      </w:pPr>
+    </w:p>
+    <w:p>
+      <w:pPr>
+        <w:pStyle w:val="Textbody"/>
+        <w:spacing w:after="0" w:line="331" w:lineRule="auto"/>
+        <w:rPr>
+          <w:rFonts w:ascii="Arial" w:hAnsi="Arial"/>
+          <w:b/>
+          <w:bCs/>
+          <w:color w:val="000000"/>
+          <w:sz w:val="22"/>
+        </w:rPr>
+      </w:pPr>
+      <w:r>
+        <w:rPr>
+          <w:rFonts w:ascii="Arial" w:hAnsi="Arial"/>
+          <w:b/>
+          <w:bCs/>
+          <w:color w:val="000000"/>
+          <w:sz w:val="22"/>
+        </w:rPr>
+        <w:t xml:space="preserve">[Final learning experience/panel – “It is always worth it to take the time to plan out your steps for data management in a research project through a DMP! It is just as important as your data </w:t>
+      </w:r>
+      <w:r>
+        <w:rPr>
+          <w:rFonts w:ascii="Arial" w:hAnsi="Arial"/>
+          <w:b/>
+          <w:bCs/>
+          <w:color w:val="000000"/>
+          <w:sz w:val="22"/>
+        </w:rPr>
+        <w:t>collection, analysis, and visualization, and should be taken seriously!”]</w:t>
       </w:r>
     </w:p>
     <w:p>
@@ -2643,9 +2846,9 @@
 <file path=word/numbering.xml><?xml version="1.0" encoding="utf-8"?>
 <w:numbering xmlns:wpc="http://schemas.microsoft.com/office/word/2010/wordprocessingCanvas" xmlns:cx="http://schemas.microsoft.com/office/drawing/2014/chartex" xmlns:cx1="http://schemas.microsoft.com/office/drawing/2015/9/8/chartex" xmlns:cx2="http://schemas.microsoft.com/office/drawing/2015/10/21/chartex" xmlns:cx3="http://schemas.microsoft.com/office/drawing/2016/5/9/chartex" xmlns:cx4="http://schemas.microsoft.com/office/drawing/2016/5/10/chartex" xmlns:cx5="http://schemas.microsoft.com/office/drawing/2016/5/11/chartex" xmlns:cx6="http://schemas.microsoft.com/office/drawing/2016/5/12/chartex" xmlns:cx7="http://schemas.microsoft.com/office/drawing/2016/5/13/chartex" xmlns:cx8="http://schemas.microsoft.com/office/drawing/2016/5/14/chartex" xmlns:mc="http://schemas.openxmlformats.org/markup-compatibility/2006" xmlns:aink="http://schemas.microsoft.com/office/drawing/2016/ink" xmlns:am3d="http://schemas.microsoft.com/office/drawing/2017/model3d" xmlns:o="urn:schemas-microsoft-com:office:office" xmlns:r="http://schemas.openxmlformats.org/officeDocument/2006/relationships" xmlns:m="http://schemas.openxmlformats.org/officeDocument/2006/math" xmlns:v="urn:schemas-microsoft-com:vml" xmlns:wp14="http://schemas.microsoft.com/office/word/2010/wordprocessingDrawing" xmlns:wp="http://schemas.openxmlformats.org/drawingml/2006/wordprocessingDrawing" xmlns:w10="urn:schemas-microsoft-com:office:word" xmlns:w="http://schemas.openxmlformats.org/wordprocessingml/2006/main" xmlns:w14="http://schemas.microsoft.com/office/word/2010/wordml" xmlns:w15="http://schemas.microsoft.com/office/word/2012/wordml" xmlns:w16cid="http://schemas.microsoft.com/office/word/2016/wordml/cid" xmlns:w16se="http://schemas.microsoft.com/office/word/2015/wordml/symex" xmlns:wpg="http://schemas.microsoft.com/office/word/2010/wordprocessingGroup" xmlns:wpi="http://schemas.microsoft.com/office/word/2010/wordprocessingInk" xmlns:wne="http://schemas.microsoft.com/office/word/2006/wordml" xmlns:wps="http://schemas.microsoft.com/office/word/2010/wordprocessingShape" mc:Ignorable="w14 w15 w16se w16cid wp14">
   <w:abstractNum w:abstractNumId="0" w15:restartNumberingAfterBreak="0">
-    <w:nsid w:val="72212EC9"/>
+    <w:nsid w:val="73184282"/>
     <w:multiLevelType w:val="multilevel"/>
-    <w:tmpl w:val="1B62C614"/>
+    <w:tmpl w:val="4FBC6D72"/>
     <w:lvl w:ilvl="0">
       <w:start w:val="9"/>
       <w:numFmt w:val="decimal"/>

</xml_diff>